<commit_message>
Update Output of Customer Churn
</commit_message>
<xml_diff>
--- a/Output of Predictive analysis of customer churn.docx
+++ b/Output of Predictive analysis of customer churn.docx
@@ -2,7 +2,769 @@
 <file path=word/document.xml><?xml version="1.0" encoding="utf-8"?>
 <w:document xmlns:wpc="http://schemas.microsoft.com/office/word/2010/wordprocessingCanvas" xmlns:cx="http://schemas.microsoft.com/office/drawing/2014/chartex" xmlns:cx1="http://schemas.microsoft.com/office/drawing/2015/9/8/chartex" xmlns:cx2="http://schemas.microsoft.com/office/drawing/2015/10/21/chartex" xmlns:cx3="http://schemas.microsoft.com/office/drawing/2016/5/9/chartex" xmlns:cx4="http://schemas.microsoft.com/office/drawing/2016/5/10/chartex" xmlns:cx5="http://schemas.microsoft.com/office/drawing/2016/5/11/chartex" xmlns:cx6="http://schemas.microsoft.com/office/drawing/2016/5/12/chartex" xmlns:cx7="http://schemas.microsoft.com/office/drawing/2016/5/13/chartex" xmlns:cx8="http://schemas.microsoft.com/office/drawing/2016/5/14/chartex" xmlns:mc="http://schemas.openxmlformats.org/markup-compatibility/2006" xmlns:aink="http://schemas.microsoft.com/office/drawing/2016/ink" xmlns:am3d="http://schemas.microsoft.com/office/drawing/2017/model3d" xmlns:o="urn:schemas-microsoft-com:office:office" xmlns:oel="http://schemas.microsoft.com/office/2019/extlst" xmlns:r="http://schemas.openxmlformats.org/officeDocument/2006/relationships" xmlns:m="http://schemas.openxmlformats.org/officeDocument/2006/math" xmlns:v="urn:schemas-microsoft-com:vml" xmlns:wp14="http://schemas.microsoft.com/office/word/2010/wordprocessingDrawing" xmlns:wp="http://schemas.openxmlformats.org/drawingml/2006/wordprocessingDrawing" xmlns:w10="urn:schemas-microsoft-com:office:word" xmlns:w="http://schemas.openxmlformats.org/wordprocessingml/2006/main" xmlns:w14="http://schemas.microsoft.com/office/word/2010/wordml" xmlns:w15="http://schemas.microsoft.com/office/word/2012/wordml" xmlns:w16cex="http://schemas.microsoft.com/office/word/2018/wordml/cex" xmlns:w16cid="http://schemas.microsoft.com/office/word/2016/wordml/cid" xmlns:w16="http://schemas.microsoft.com/office/word/2018/wordml" xmlns:w16du="http://schemas.microsoft.com/office/word/2023/wordml/word16du" xmlns:w16sdtdh="http://schemas.microsoft.com/office/word/2020/wordml/sdtdatahash" xmlns:w16se="http://schemas.microsoft.com/office/word/2015/wordml/symex" xmlns:wpg="http://schemas.microsoft.com/office/word/2010/wordprocessingGroup" xmlns:wpi="http://schemas.microsoft.com/office/word/2010/wordprocessingInk" xmlns:wne="http://schemas.microsoft.com/office/word/2006/wordml" xmlns:wps="http://schemas.microsoft.com/office/word/2010/wordprocessingShape" mc:Ignorable="w14 w15 w16se w16cid w16 w16cex w16sdtdh w16du wp14">
   <w:body>
-    <w:p/>
+    <w:p>
+      <w:pPr>
+        <w:rPr>
+          <w:b/>
+          <w:bCs/>
+          <w:sz w:val="36"/>
+          <w:szCs w:val="36"/>
+        </w:rPr>
+      </w:pPr>
+      <w:r>
+        <w:rPr>
+          <w:b/>
+          <w:bCs/>
+          <w:sz w:val="36"/>
+          <w:szCs w:val="36"/>
+        </w:rPr>
+        <w:t>Outputs for Predictive Analysis of Customer Churn:</w:t>
+      </w:r>
+    </w:p>
+    <w:p>
+      <w:pPr>
+        <w:rPr>
+          <w:b/>
+          <w:bCs/>
+          <w:sz w:val="36"/>
+          <w:szCs w:val="36"/>
+        </w:rPr>
+      </w:pPr>
+    </w:p>
+    <w:p>
+      <w:pPr>
+        <w:rPr>
+          <w:b/>
+          <w:bCs/>
+          <w:sz w:val="28"/>
+          <w:szCs w:val="28"/>
+        </w:rPr>
+      </w:pPr>
+      <w:r>
+        <w:rPr>
+          <w:b/>
+          <w:bCs/>
+          <w:sz w:val="28"/>
+          <w:szCs w:val="28"/>
+        </w:rPr>
+        <w:t>2. Data Import and Export Using Pandas: o Task: Write a Python script to import the dataset using the Pandas library. Understand the structure of the data by examining rows, columns, and basic characteristics like data types and missing values.</w:t>
+      </w:r>
+    </w:p>
+    <w:p>
+      <w:pPr>
+        <w:rPr>
+          <w:b/>
+          <w:bCs/>
+          <w:sz w:val="36"/>
+          <w:szCs w:val="36"/>
+        </w:rPr>
+      </w:pPr>
+      <w:r>
+        <w:rPr>
+          <w:b/>
+          <w:bCs/>
+          <w:noProof/>
+          <w:sz w:val="36"/>
+          <w:szCs w:val="36"/>
+        </w:rPr>
+        <w:drawing>
+          <wp:inline distT="0" distB="0" distL="0" distR="0">
+            <wp:extent cx="5731510" cy="3204845"/>
+            <wp:effectExtent l="0" t="0" r="2540" b="0"/>
+            <wp:docPr id="1073330118" name="Picture 5"/>
+            <wp:cNvGraphicFramePr>
+              <a:graphicFrameLocks xmlns:a="http://schemas.openxmlformats.org/drawingml/2006/main" noChangeAspect="1"/>
+            </wp:cNvGraphicFramePr>
+            <a:graphic xmlns:a="http://schemas.openxmlformats.org/drawingml/2006/main">
+              <a:graphicData uri="http://schemas.openxmlformats.org/drawingml/2006/picture">
+                <pic:pic xmlns:pic="http://schemas.openxmlformats.org/drawingml/2006/picture">
+                  <pic:nvPicPr>
+                    <pic:cNvPr id="1073330118" name="Picture 1073330118"/>
+                    <pic:cNvPicPr/>
+                  </pic:nvPicPr>
+                  <pic:blipFill>
+                    <a:blip r:embed="rId4" cstate="print">
+                      <a:extLst>
+                        <a:ext uri="{28A0092B-C50C-407E-A947-70E740481C1C}">
+                          <a14:useLocalDpi xmlns:a14="http://schemas.microsoft.com/office/drawing/2010/main" val="0"/>
+                        </a:ext>
+                      </a:extLst>
+                    </a:blip>
+                    <a:stretch>
+                      <a:fillRect/>
+                    </a:stretch>
+                  </pic:blipFill>
+                  <pic:spPr>
+                    <a:xfrm>
+                      <a:off x="0" y="0"/>
+                      <a:ext cx="5731510" cy="3204845"/>
+                    </a:xfrm>
+                    <a:prstGeom prst="rect">
+                      <a:avLst/>
+                    </a:prstGeom>
+                  </pic:spPr>
+                </pic:pic>
+              </a:graphicData>
+            </a:graphic>
+          </wp:inline>
+        </w:drawing>
+      </w:r>
+    </w:p>
+    <w:p>
+      <w:pPr>
+        <w:rPr>
+          <w:b/>
+          <w:bCs/>
+          <w:sz w:val="36"/>
+          <w:szCs w:val="36"/>
+        </w:rPr>
+      </w:pPr>
+      <w:r>
+        <w:rPr>
+          <w:b/>
+          <w:bCs/>
+          <w:noProof/>
+          <w:sz w:val="36"/>
+          <w:szCs w:val="36"/>
+        </w:rPr>
+        <w:lastRenderedPageBreak/>
+        <w:drawing>
+          <wp:inline distT="0" distB="0" distL="0" distR="0">
+            <wp:extent cx="5731510" cy="6316345"/>
+            <wp:effectExtent l="0" t="0" r="2540" b="8255"/>
+            <wp:docPr id="28534176" name="Picture 6"/>
+            <wp:cNvGraphicFramePr>
+              <a:graphicFrameLocks xmlns:a="http://schemas.openxmlformats.org/drawingml/2006/main" noChangeAspect="1"/>
+            </wp:cNvGraphicFramePr>
+            <a:graphic xmlns:a="http://schemas.openxmlformats.org/drawingml/2006/main">
+              <a:graphicData uri="http://schemas.openxmlformats.org/drawingml/2006/picture">
+                <pic:pic xmlns:pic="http://schemas.openxmlformats.org/drawingml/2006/picture">
+                  <pic:nvPicPr>
+                    <pic:cNvPr id="28534176" name="Picture 28534176"/>
+                    <pic:cNvPicPr/>
+                  </pic:nvPicPr>
+                  <pic:blipFill>
+                    <a:blip r:embed="rId5">
+                      <a:extLst>
+                        <a:ext uri="{28A0092B-C50C-407E-A947-70E740481C1C}">
+                          <a14:useLocalDpi xmlns:a14="http://schemas.microsoft.com/office/drawing/2010/main" val="0"/>
+                        </a:ext>
+                      </a:extLst>
+                    </a:blip>
+                    <a:stretch>
+                      <a:fillRect/>
+                    </a:stretch>
+                  </pic:blipFill>
+                  <pic:spPr>
+                    <a:xfrm>
+                      <a:off x="0" y="0"/>
+                      <a:ext cx="5731510" cy="6316345"/>
+                    </a:xfrm>
+                    <a:prstGeom prst="rect">
+                      <a:avLst/>
+                    </a:prstGeom>
+                  </pic:spPr>
+                </pic:pic>
+              </a:graphicData>
+            </a:graphic>
+          </wp:inline>
+        </w:drawing>
+      </w:r>
+    </w:p>
+    <w:p>
+      <w:pPr>
+        <w:rPr>
+          <w:b/>
+          <w:bCs/>
+          <w:sz w:val="36"/>
+          <w:szCs w:val="36"/>
+        </w:rPr>
+      </w:pPr>
+      <w:r>
+        <w:rPr>
+          <w:b/>
+          <w:bCs/>
+          <w:noProof/>
+          <w:sz w:val="36"/>
+          <w:szCs w:val="36"/>
+        </w:rPr>
+        <w:drawing>
+          <wp:inline distT="0" distB="0" distL="0" distR="0">
+            <wp:extent cx="5731510" cy="1677035"/>
+            <wp:effectExtent l="0" t="0" r="2540" b="0"/>
+            <wp:docPr id="230978132" name="Picture 7"/>
+            <wp:cNvGraphicFramePr>
+              <a:graphicFrameLocks xmlns:a="http://schemas.openxmlformats.org/drawingml/2006/main" noChangeAspect="1"/>
+            </wp:cNvGraphicFramePr>
+            <a:graphic xmlns:a="http://schemas.openxmlformats.org/drawingml/2006/main">
+              <a:graphicData uri="http://schemas.openxmlformats.org/drawingml/2006/picture">
+                <pic:pic xmlns:pic="http://schemas.openxmlformats.org/drawingml/2006/picture">
+                  <pic:nvPicPr>
+                    <pic:cNvPr id="230978132" name="Picture 230978132"/>
+                    <pic:cNvPicPr/>
+                  </pic:nvPicPr>
+                  <pic:blipFill>
+                    <a:blip r:embed="rId6">
+                      <a:extLst>
+                        <a:ext uri="{28A0092B-C50C-407E-A947-70E740481C1C}">
+                          <a14:useLocalDpi xmlns:a14="http://schemas.microsoft.com/office/drawing/2010/main" val="0"/>
+                        </a:ext>
+                      </a:extLst>
+                    </a:blip>
+                    <a:stretch>
+                      <a:fillRect/>
+                    </a:stretch>
+                  </pic:blipFill>
+                  <pic:spPr>
+                    <a:xfrm>
+                      <a:off x="0" y="0"/>
+                      <a:ext cx="5731510" cy="1677035"/>
+                    </a:xfrm>
+                    <a:prstGeom prst="rect">
+                      <a:avLst/>
+                    </a:prstGeom>
+                  </pic:spPr>
+                </pic:pic>
+              </a:graphicData>
+            </a:graphic>
+          </wp:inline>
+        </w:drawing>
+      </w:r>
+    </w:p>
+    <w:p>
+      <w:pPr>
+        <w:rPr>
+          <w:b/>
+          <w:bCs/>
+          <w:sz w:val="28"/>
+          <w:szCs w:val="28"/>
+        </w:rPr>
+      </w:pPr>
+      <w:r>
+        <w:rPr>
+          <w:b/>
+          <w:bCs/>
+          <w:sz w:val="28"/>
+          <w:szCs w:val="28"/>
+        </w:rPr>
+        <w:t xml:space="preserve">3. </w:t>
+      </w:r>
+      <w:r>
+        <w:rPr>
+          <w:b/>
+          <w:bCs/>
+          <w:sz w:val="28"/>
+          <w:szCs w:val="28"/>
+        </w:rPr>
+        <w:t xml:space="preserve">Exploratory Data Analysis (EDA): o Task: Conduct EDA to uncover patterns, spot anomalies, and form hypotheses about factors influencing customer </w:t>
+      </w:r>
+      <w:r>
+        <w:rPr>
+          <w:b/>
+          <w:bCs/>
+          <w:sz w:val="28"/>
+          <w:szCs w:val="28"/>
+        </w:rPr>
+        <w:lastRenderedPageBreak/>
+        <w:t>churn. Utilize statistical summaries and visualizations to understand the data’s underlying distribution and relationships.</w:t>
+      </w:r>
+    </w:p>
+    <w:p>
+      <w:pPr>
+        <w:rPr>
+          <w:b/>
+          <w:bCs/>
+          <w:sz w:val="28"/>
+          <w:szCs w:val="28"/>
+        </w:rPr>
+      </w:pPr>
+      <w:r>
+        <w:rPr>
+          <w:b/>
+          <w:bCs/>
+          <w:noProof/>
+          <w:sz w:val="28"/>
+          <w:szCs w:val="28"/>
+        </w:rPr>
+        <w:drawing>
+          <wp:inline distT="0" distB="0" distL="0" distR="0">
+            <wp:extent cx="5731510" cy="3176905"/>
+            <wp:effectExtent l="0" t="0" r="2540" b="4445"/>
+            <wp:docPr id="585476470" name="Picture 1"/>
+            <wp:cNvGraphicFramePr>
+              <a:graphicFrameLocks xmlns:a="http://schemas.openxmlformats.org/drawingml/2006/main" noChangeAspect="1"/>
+            </wp:cNvGraphicFramePr>
+            <a:graphic xmlns:a="http://schemas.openxmlformats.org/drawingml/2006/main">
+              <a:graphicData uri="http://schemas.openxmlformats.org/drawingml/2006/picture">
+                <pic:pic xmlns:pic="http://schemas.openxmlformats.org/drawingml/2006/picture">
+                  <pic:nvPicPr>
+                    <pic:cNvPr id="585476470" name="Picture 585476470"/>
+                    <pic:cNvPicPr/>
+                  </pic:nvPicPr>
+                  <pic:blipFill>
+                    <a:blip r:embed="rId7" cstate="print">
+                      <a:extLst>
+                        <a:ext uri="{28A0092B-C50C-407E-A947-70E740481C1C}">
+                          <a14:useLocalDpi xmlns:a14="http://schemas.microsoft.com/office/drawing/2010/main" val="0"/>
+                        </a:ext>
+                      </a:extLst>
+                    </a:blip>
+                    <a:stretch>
+                      <a:fillRect/>
+                    </a:stretch>
+                  </pic:blipFill>
+                  <pic:spPr>
+                    <a:xfrm>
+                      <a:off x="0" y="0"/>
+                      <a:ext cx="5731510" cy="3176905"/>
+                    </a:xfrm>
+                    <a:prstGeom prst="rect">
+                      <a:avLst/>
+                    </a:prstGeom>
+                  </pic:spPr>
+                </pic:pic>
+              </a:graphicData>
+            </a:graphic>
+          </wp:inline>
+        </w:drawing>
+      </w:r>
+    </w:p>
+    <w:p>
+      <w:pPr>
+        <w:rPr>
+          <w:b/>
+          <w:bCs/>
+          <w:noProof/>
+          <w:sz w:val="28"/>
+          <w:szCs w:val="28"/>
+        </w:rPr>
+      </w:pPr>
+    </w:p>
+    <w:p>
+      <w:pPr>
+        <w:rPr>
+          <w:b/>
+          <w:bCs/>
+          <w:noProof/>
+          <w:sz w:val="28"/>
+          <w:szCs w:val="28"/>
+        </w:rPr>
+      </w:pPr>
+    </w:p>
+    <w:p>
+      <w:pPr>
+        <w:rPr>
+          <w:b/>
+          <w:bCs/>
+          <w:sz w:val="28"/>
+          <w:szCs w:val="28"/>
+        </w:rPr>
+      </w:pPr>
+      <w:r>
+        <w:rPr>
+          <w:b/>
+          <w:bCs/>
+          <w:noProof/>
+          <w:sz w:val="28"/>
+          <w:szCs w:val="28"/>
+        </w:rPr>
+        <w:drawing>
+          <wp:inline distT="0" distB="0" distL="0" distR="0">
+            <wp:extent cx="5731510" cy="3851275"/>
+            <wp:effectExtent l="0" t="0" r="2540" b="0"/>
+            <wp:docPr id="1963572715" name="Picture 2"/>
+            <wp:cNvGraphicFramePr>
+              <a:graphicFrameLocks xmlns:a="http://schemas.openxmlformats.org/drawingml/2006/main" noChangeAspect="1"/>
+            </wp:cNvGraphicFramePr>
+            <a:graphic xmlns:a="http://schemas.openxmlformats.org/drawingml/2006/main">
+              <a:graphicData uri="http://schemas.openxmlformats.org/drawingml/2006/picture">
+                <pic:pic xmlns:pic="http://schemas.openxmlformats.org/drawingml/2006/picture">
+                  <pic:nvPicPr>
+                    <pic:cNvPr id="1963572715" name="Picture 1963572715"/>
+                    <pic:cNvPicPr/>
+                  </pic:nvPicPr>
+                  <pic:blipFill>
+                    <a:blip r:embed="rId8">
+                      <a:extLst>
+                        <a:ext uri="{28A0092B-C50C-407E-A947-70E740481C1C}">
+                          <a14:useLocalDpi xmlns:a14="http://schemas.microsoft.com/office/drawing/2010/main" val="0"/>
+                        </a:ext>
+                      </a:extLst>
+                    </a:blip>
+                    <a:stretch>
+                      <a:fillRect/>
+                    </a:stretch>
+                  </pic:blipFill>
+                  <pic:spPr>
+                    <a:xfrm>
+                      <a:off x="0" y="0"/>
+                      <a:ext cx="5731510" cy="3851275"/>
+                    </a:xfrm>
+                    <a:prstGeom prst="rect">
+                      <a:avLst/>
+                    </a:prstGeom>
+                  </pic:spPr>
+                </pic:pic>
+              </a:graphicData>
+            </a:graphic>
+          </wp:inline>
+        </w:drawing>
+      </w:r>
+    </w:p>
+    <w:p>
+      <w:pPr>
+        <w:rPr>
+          <w:b/>
+          <w:bCs/>
+          <w:sz w:val="28"/>
+          <w:szCs w:val="28"/>
+        </w:rPr>
+      </w:pPr>
+      <w:r>
+        <w:rPr>
+          <w:b/>
+          <w:bCs/>
+          <w:noProof/>
+          <w:sz w:val="28"/>
+          <w:szCs w:val="28"/>
+        </w:rPr>
+        <w:lastRenderedPageBreak/>
+        <w:drawing>
+          <wp:inline distT="0" distB="0" distL="0" distR="0">
+            <wp:extent cx="2895851" cy="1867062"/>
+            <wp:effectExtent l="0" t="0" r="0" b="0"/>
+            <wp:docPr id="1493135243" name="Picture 4"/>
+            <wp:cNvGraphicFramePr>
+              <a:graphicFrameLocks xmlns:a="http://schemas.openxmlformats.org/drawingml/2006/main" noChangeAspect="1"/>
+            </wp:cNvGraphicFramePr>
+            <a:graphic xmlns:a="http://schemas.openxmlformats.org/drawingml/2006/main">
+              <a:graphicData uri="http://schemas.openxmlformats.org/drawingml/2006/picture">
+                <pic:pic xmlns:pic="http://schemas.openxmlformats.org/drawingml/2006/picture">
+                  <pic:nvPicPr>
+                    <pic:cNvPr id="1493135243" name="Picture 1493135243"/>
+                    <pic:cNvPicPr/>
+                  </pic:nvPicPr>
+                  <pic:blipFill>
+                    <a:blip r:embed="rId9">
+                      <a:extLst>
+                        <a:ext uri="{28A0092B-C50C-407E-A947-70E740481C1C}">
+                          <a14:useLocalDpi xmlns:a14="http://schemas.microsoft.com/office/drawing/2010/main" val="0"/>
+                        </a:ext>
+                      </a:extLst>
+                    </a:blip>
+                    <a:stretch>
+                      <a:fillRect/>
+                    </a:stretch>
+                  </pic:blipFill>
+                  <pic:spPr>
+                    <a:xfrm>
+                      <a:off x="0" y="0"/>
+                      <a:ext cx="2895851" cy="1867062"/>
+                    </a:xfrm>
+                    <a:prstGeom prst="rect">
+                      <a:avLst/>
+                    </a:prstGeom>
+                  </pic:spPr>
+                </pic:pic>
+              </a:graphicData>
+            </a:graphic>
+          </wp:inline>
+        </w:drawing>
+      </w:r>
+    </w:p>
+    <w:p>
+      <w:pPr>
+        <w:rPr>
+          <w:b/>
+          <w:bCs/>
+          <w:sz w:val="28"/>
+          <w:szCs w:val="28"/>
+        </w:rPr>
+      </w:pPr>
+      <w:r>
+        <w:rPr>
+          <w:b/>
+          <w:bCs/>
+          <w:sz w:val="28"/>
+          <w:szCs w:val="28"/>
+        </w:rPr>
+        <w:t>4.</w:t>
+      </w:r>
+      <w:r>
+        <w:t xml:space="preserve"> </w:t>
+      </w:r>
+      <w:r>
+        <w:rPr>
+          <w:b/>
+          <w:bCs/>
+          <w:sz w:val="28"/>
+          <w:szCs w:val="28"/>
+        </w:rPr>
+        <w:t xml:space="preserve">Handling Missing Values and Outliers: </w:t>
+      </w:r>
+    </w:p>
+    <w:p>
+      <w:pPr>
+        <w:rPr>
+          <w:b/>
+          <w:bCs/>
+          <w:sz w:val="28"/>
+          <w:szCs w:val="28"/>
+        </w:rPr>
+      </w:pPr>
+      <w:r>
+        <w:rPr>
+          <w:b/>
+          <w:bCs/>
+          <w:sz w:val="28"/>
+          <w:szCs w:val="28"/>
+        </w:rPr>
+        <w:t>o Task: Implement data cleaning techniques to handle missing values either by filling them with appropriate values or removing the rows/columns. Detect and manage outliers in the dataset to prevent skewed results.</w:t>
+      </w:r>
+    </w:p>
+    <w:p>
+      <w:pPr>
+        <w:rPr>
+          <w:b/>
+          <w:bCs/>
+          <w:sz w:val="28"/>
+          <w:szCs w:val="28"/>
+        </w:rPr>
+      </w:pPr>
+      <w:r>
+        <w:rPr>
+          <w:b/>
+          <w:bCs/>
+          <w:noProof/>
+          <w:sz w:val="28"/>
+          <w:szCs w:val="28"/>
+        </w:rPr>
+        <w:lastRenderedPageBreak/>
+        <w:drawing>
+          <wp:inline distT="0" distB="0" distL="0" distR="0">
+            <wp:extent cx="4473328" cy="6569009"/>
+            <wp:effectExtent l="0" t="0" r="3810" b="3810"/>
+            <wp:docPr id="54439818" name="Picture 8"/>
+            <wp:cNvGraphicFramePr>
+              <a:graphicFrameLocks xmlns:a="http://schemas.openxmlformats.org/drawingml/2006/main" noChangeAspect="1"/>
+            </wp:cNvGraphicFramePr>
+            <a:graphic xmlns:a="http://schemas.openxmlformats.org/drawingml/2006/main">
+              <a:graphicData uri="http://schemas.openxmlformats.org/drawingml/2006/picture">
+                <pic:pic xmlns:pic="http://schemas.openxmlformats.org/drawingml/2006/picture">
+                  <pic:nvPicPr>
+                    <pic:cNvPr id="54439818" name="Picture 54439818"/>
+                    <pic:cNvPicPr/>
+                  </pic:nvPicPr>
+                  <pic:blipFill>
+                    <a:blip r:embed="rId10">
+                      <a:extLst>
+                        <a:ext uri="{28A0092B-C50C-407E-A947-70E740481C1C}">
+                          <a14:useLocalDpi xmlns:a14="http://schemas.microsoft.com/office/drawing/2010/main" val="0"/>
+                        </a:ext>
+                      </a:extLst>
+                    </a:blip>
+                    <a:stretch>
+                      <a:fillRect/>
+                    </a:stretch>
+                  </pic:blipFill>
+                  <pic:spPr>
+                    <a:xfrm>
+                      <a:off x="0" y="0"/>
+                      <a:ext cx="4473328" cy="6569009"/>
+                    </a:xfrm>
+                    <a:prstGeom prst="rect">
+                      <a:avLst/>
+                    </a:prstGeom>
+                  </pic:spPr>
+                </pic:pic>
+              </a:graphicData>
+            </a:graphic>
+          </wp:inline>
+        </w:drawing>
+      </w:r>
+    </w:p>
+    <w:p>
+      <w:pPr>
+        <w:rPr>
+          <w:b/>
+          <w:bCs/>
+          <w:sz w:val="28"/>
+          <w:szCs w:val="28"/>
+        </w:rPr>
+      </w:pPr>
+      <w:r>
+        <w:rPr>
+          <w:b/>
+          <w:bCs/>
+          <w:noProof/>
+          <w:sz w:val="28"/>
+          <w:szCs w:val="28"/>
+        </w:rPr>
+        <w:lastRenderedPageBreak/>
+        <w:drawing>
+          <wp:inline distT="0" distB="0" distL="0" distR="0">
+            <wp:extent cx="5731510" cy="3051810"/>
+            <wp:effectExtent l="0" t="0" r="2540" b="0"/>
+            <wp:docPr id="946519379" name="Picture 9"/>
+            <wp:cNvGraphicFramePr>
+              <a:graphicFrameLocks xmlns:a="http://schemas.openxmlformats.org/drawingml/2006/main" noChangeAspect="1"/>
+            </wp:cNvGraphicFramePr>
+            <a:graphic xmlns:a="http://schemas.openxmlformats.org/drawingml/2006/main">
+              <a:graphicData uri="http://schemas.openxmlformats.org/drawingml/2006/picture">
+                <pic:pic xmlns:pic="http://schemas.openxmlformats.org/drawingml/2006/picture">
+                  <pic:nvPicPr>
+                    <pic:cNvPr id="946519379" name="Picture 946519379"/>
+                    <pic:cNvPicPr/>
+                  </pic:nvPicPr>
+                  <pic:blipFill>
+                    <a:blip r:embed="rId11" cstate="print">
+                      <a:extLst>
+                        <a:ext uri="{28A0092B-C50C-407E-A947-70E740481C1C}">
+                          <a14:useLocalDpi xmlns:a14="http://schemas.microsoft.com/office/drawing/2010/main" val="0"/>
+                        </a:ext>
+                      </a:extLst>
+                    </a:blip>
+                    <a:stretch>
+                      <a:fillRect/>
+                    </a:stretch>
+                  </pic:blipFill>
+                  <pic:spPr>
+                    <a:xfrm>
+                      <a:off x="0" y="0"/>
+                      <a:ext cx="5731510" cy="3051810"/>
+                    </a:xfrm>
+                    <a:prstGeom prst="rect">
+                      <a:avLst/>
+                    </a:prstGeom>
+                  </pic:spPr>
+                </pic:pic>
+              </a:graphicData>
+            </a:graphic>
+          </wp:inline>
+        </w:drawing>
+      </w:r>
+    </w:p>
+    <w:p>
+      <w:pPr>
+        <w:rPr>
+          <w:b/>
+          <w:bCs/>
+          <w:sz w:val="28"/>
+          <w:szCs w:val="28"/>
+        </w:rPr>
+      </w:pPr>
+      <w:r>
+        <w:rPr>
+          <w:b/>
+          <w:bCs/>
+          <w:noProof/>
+          <w:sz w:val="28"/>
+          <w:szCs w:val="28"/>
+        </w:rPr>
+        <w:drawing>
+          <wp:inline distT="0" distB="0" distL="0" distR="0">
+            <wp:extent cx="3696020" cy="4671465"/>
+            <wp:effectExtent l="0" t="0" r="0" b="0"/>
+            <wp:docPr id="2024625772" name="Picture 11"/>
+            <wp:cNvGraphicFramePr>
+              <a:graphicFrameLocks xmlns:a="http://schemas.openxmlformats.org/drawingml/2006/main" noChangeAspect="1"/>
+            </wp:cNvGraphicFramePr>
+            <a:graphic xmlns:a="http://schemas.openxmlformats.org/drawingml/2006/main">
+              <a:graphicData uri="http://schemas.openxmlformats.org/drawingml/2006/picture">
+                <pic:pic xmlns:pic="http://schemas.openxmlformats.org/drawingml/2006/picture">
+                  <pic:nvPicPr>
+                    <pic:cNvPr id="2024625772" name="Picture 2024625772"/>
+                    <pic:cNvPicPr/>
+                  </pic:nvPicPr>
+                  <pic:blipFill>
+                    <a:blip r:embed="rId12">
+                      <a:extLst>
+                        <a:ext uri="{28A0092B-C50C-407E-A947-70E740481C1C}">
+                          <a14:useLocalDpi xmlns:a14="http://schemas.microsoft.com/office/drawing/2010/main" val="0"/>
+                        </a:ext>
+                      </a:extLst>
+                    </a:blip>
+                    <a:stretch>
+                      <a:fillRect/>
+                    </a:stretch>
+                  </pic:blipFill>
+                  <pic:spPr>
+                    <a:xfrm>
+                      <a:off x="0" y="0"/>
+                      <a:ext cx="3696020" cy="4671465"/>
+                    </a:xfrm>
+                    <a:prstGeom prst="rect">
+                      <a:avLst/>
+                    </a:prstGeom>
+                  </pic:spPr>
+                </pic:pic>
+              </a:graphicData>
+            </a:graphic>
+          </wp:inline>
+        </w:drawing>
+      </w:r>
+    </w:p>
+    <w:p>
+      <w:pPr>
+        <w:rPr>
+          <w:b/>
+          <w:bCs/>
+          <w:sz w:val="28"/>
+          <w:szCs w:val="28"/>
+        </w:rPr>
+      </w:pPr>
+      <w:r>
+        <w:rPr>
+          <w:b/>
+          <w:bCs/>
+          <w:noProof/>
+          <w:sz w:val="28"/>
+          <w:szCs w:val="28"/>
+        </w:rPr>
+        <w:lastRenderedPageBreak/>
+        <w:drawing>
+          <wp:inline distT="0" distB="0" distL="0" distR="0">
+            <wp:extent cx="5731510" cy="2550795"/>
+            <wp:effectExtent l="0" t="0" r="2540" b="1905"/>
+            <wp:docPr id="441231425" name="Picture 12"/>
+            <wp:cNvGraphicFramePr>
+              <a:graphicFrameLocks xmlns:a="http://schemas.openxmlformats.org/drawingml/2006/main" noChangeAspect="1"/>
+            </wp:cNvGraphicFramePr>
+            <a:graphic xmlns:a="http://schemas.openxmlformats.org/drawingml/2006/main">
+              <a:graphicData uri="http://schemas.openxmlformats.org/drawingml/2006/picture">
+                <pic:pic xmlns:pic="http://schemas.openxmlformats.org/drawingml/2006/picture">
+                  <pic:nvPicPr>
+                    <pic:cNvPr id="441231425" name="Picture 441231425"/>
+                    <pic:cNvPicPr/>
+                  </pic:nvPicPr>
+                  <pic:blipFill>
+                    <a:blip r:embed="rId13">
+                      <a:extLst>
+                        <a:ext uri="{28A0092B-C50C-407E-A947-70E740481C1C}">
+                          <a14:useLocalDpi xmlns:a14="http://schemas.microsoft.com/office/drawing/2010/main" val="0"/>
+                        </a:ext>
+                      </a:extLst>
+                    </a:blip>
+                    <a:stretch>
+                      <a:fillRect/>
+                    </a:stretch>
+                  </pic:blipFill>
+                  <pic:spPr>
+                    <a:xfrm>
+                      <a:off x="0" y="0"/>
+                      <a:ext cx="5731510" cy="2550795"/>
+                    </a:xfrm>
+                    <a:prstGeom prst="rect">
+                      <a:avLst/>
+                    </a:prstGeom>
+                  </pic:spPr>
+                </pic:pic>
+              </a:graphicData>
+            </a:graphic>
+          </wp:inline>
+        </w:drawing>
+      </w:r>
+    </w:p>
     <w:sectPr>
       <w:pgSz w:w="11906" w:h="16838"/>
       <w:pgMar w:top="1440" w:right="1440" w:bottom="1440" w:left="1440" w:header="708" w:footer="708" w:gutter="0"/>
@@ -417,7 +1179,6 @@
   <w:style w:type="character" w:default="1" w:styleId="DefaultParagraphFont">
     <w:name w:val="Default Paragraph Font"/>
     <w:uiPriority w:val="1"/>
-    <w:semiHidden/>
     <w:unhideWhenUsed/>
   </w:style>
   <w:style w:type="table" w:default="1" w:styleId="TableNormal">

</xml_diff>